<commit_message>
Some vocabulary definitions added. Some details added to Open Questions section
</commit_message>
<xml_diff>
--- a/planning/Draft Strategic Plan-Roadmap-Requirements Overview for Structured Representation of Digital Investigation Information.docx
+++ b/planning/Draft Strategic Plan-Roadmap-Requirements Overview for Structured Representation of Digital Investigation Information.docx
@@ -249,7 +249,63 @@
       </w:r>
       <w:r>
         <w:lastRenderedPageBreak/>
-        <w:t>domain of digital investigation (uco-di) it is foreseen that initial definitions will also likely be necessary for several other related and relevant sub-domains include foundational concepts and constructs (uco-core), cyber observables (uco-observable) given recent troubling developments in the OASIS CTI TC plans for CybOX 3.0 and onward, actors (uco-actor), victims (uco-victim), actions (uco-action) and potentially others. This effort will seek out experts in these related domains to contribute to the validation and evolution of the initial ontology specifications produced.</w:t>
+        <w:t>domain of digital investigation (</w:t>
+      </w:r>
+      <w:proofErr w:type="spellStart"/>
+      <w:r>
+        <w:t>uco</w:t>
+      </w:r>
+      <w:proofErr w:type="spellEnd"/>
+      <w:r>
+        <w:t>-di) it is foreseen that initial definitions will also likely be necessary for several other related and relevant sub-domains include foundational concepts and constructs (</w:t>
+      </w:r>
+      <w:proofErr w:type="spellStart"/>
+      <w:r>
+        <w:t>uco</w:t>
+      </w:r>
+      <w:proofErr w:type="spellEnd"/>
+      <w:r>
+        <w:t>-core), cyber observables (</w:t>
+      </w:r>
+      <w:proofErr w:type="spellStart"/>
+      <w:r>
+        <w:t>uco</w:t>
+      </w:r>
+      <w:proofErr w:type="spellEnd"/>
+      <w:r>
+        <w:t xml:space="preserve">-observable) given recent troubling developments in the OASIS CTI TC plans for </w:t>
+      </w:r>
+      <w:proofErr w:type="spellStart"/>
+      <w:r>
+        <w:t>CybOX</w:t>
+      </w:r>
+      <w:proofErr w:type="spellEnd"/>
+      <w:r>
+        <w:t xml:space="preserve"> 3.0 and onward, actors (</w:t>
+      </w:r>
+      <w:proofErr w:type="spellStart"/>
+      <w:r>
+        <w:t>uco</w:t>
+      </w:r>
+      <w:proofErr w:type="spellEnd"/>
+      <w:r>
+        <w:t>-actor), victims (</w:t>
+      </w:r>
+      <w:proofErr w:type="spellStart"/>
+      <w:r>
+        <w:t>uco</w:t>
+      </w:r>
+      <w:proofErr w:type="spellEnd"/>
+      <w:r>
+        <w:t>-victim), actions (</w:t>
+      </w:r>
+      <w:proofErr w:type="spellStart"/>
+      <w:r>
+        <w:t>uco</w:t>
+      </w:r>
+      <w:proofErr w:type="spellEnd"/>
+      <w:r>
+        <w:t>-action) and potentially others. This effort will seek out experts in these related domains to contribute to the validation and evolution of the initial ontology specifications produced.</w:t>
       </w:r>
     </w:p>
     <w:p/>
@@ -338,7 +394,23 @@
         </w:numPr>
       </w:pPr>
       <w:r>
-        <w:t>Community communications plan including collaboration mechanisms and platforms (email list, github project, etc)</w:t>
+        <w:t xml:space="preserve">Community communications plan including collaboration mechanisms and platforms (email list, </w:t>
+      </w:r>
+      <w:proofErr w:type="spellStart"/>
+      <w:r>
+        <w:t>github</w:t>
+      </w:r>
+      <w:proofErr w:type="spellEnd"/>
+      <w:r>
+        <w:t xml:space="preserve"> project, </w:t>
+      </w:r>
+      <w:proofErr w:type="spellStart"/>
+      <w:r>
+        <w:t>etc</w:t>
+      </w:r>
+      <w:proofErr w:type="spellEnd"/>
+      <w:r>
+        <w:t>)</w:t>
       </w:r>
     </w:p>
     <w:p>
@@ -438,13 +510,11 @@
       <w:r>
         <w:t>Develop mappings and bridging ontologies for relevant related representations</w:t>
       </w:r>
-      <w:bookmarkStart w:id="0" w:name="_GoBack"/>
-      <w:ins w:id="1" w:author="Microsoft Office User" w:date="2016-04-29T12:42:00Z">
+      <w:ins w:id="0" w:author="Microsoft Office User" w:date="2016-04-29T12:42:00Z">
         <w:r>
           <w:t xml:space="preserve"> (e.g. DOMEX)</w:t>
         </w:r>
       </w:ins>
-      <w:bookmarkEnd w:id="0"/>
     </w:p>
     <w:p>
       <w:pPr>
@@ -455,8 +525,13 @@
         </w:numPr>
       </w:pPr>
       <w:r>
-        <w:t>Implementation in plaso</w:t>
-      </w:r>
+        <w:t xml:space="preserve">Implementation in </w:t>
+      </w:r>
+      <w:proofErr w:type="spellStart"/>
+      <w:r>
+        <w:t>plaso</w:t>
+      </w:r>
+      <w:proofErr w:type="spellEnd"/>
     </w:p>
     <w:p>
       <w:pPr>
@@ -472,9 +547,17 @@
       <w:r>
         <w:t>tools</w:t>
       </w:r>
-      <w:ins w:id="2" w:author="Microsoft Office User" w:date="2016-04-29T12:44:00Z">
+      <w:ins w:id="1" w:author="Microsoft Office User" w:date="2016-04-29T12:44:00Z">
         <w:r>
-          <w:t xml:space="preserve"> (e.g. Sleuthkit)</w:t>
+          <w:t xml:space="preserve"> (e.g. </w:t>
+        </w:r>
+        <w:proofErr w:type="spellStart"/>
+        <w:r>
+          <w:t>Sleuthkit</w:t>
+        </w:r>
+        <w:proofErr w:type="spellEnd"/>
+        <w:r>
+          <w:t>)</w:t>
         </w:r>
       </w:ins>
     </w:p>
@@ -615,7 +698,15 @@
         <w:t>n initial</w:t>
       </w:r>
       <w:r>
-        <w:t xml:space="preserve"> proof-of-concept serialization in JSON. This must be tool agnostic, but implemented in plaso as a demonstration, and must also be aligned with the existing NFI JSON.</w:t>
+        <w:t xml:space="preserve"> proof-of-concept serialization in JSON. This must be tool agnostic, but implemented in </w:t>
+      </w:r>
+      <w:proofErr w:type="spellStart"/>
+      <w:r>
+        <w:t>plaso</w:t>
+      </w:r>
+      <w:proofErr w:type="spellEnd"/>
+      <w:r>
+        <w:t xml:space="preserve"> as a demonstration, and must also be aligned with the existing NFI JSON.</w:t>
       </w:r>
     </w:p>
     <w:p>
@@ -651,8 +742,13 @@
         </w:numPr>
       </w:pPr>
       <w:r>
-        <w:t>Complete initial draft implementation in plaso</w:t>
-      </w:r>
+        <w:t xml:space="preserve">Complete initial draft implementation in </w:t>
+      </w:r>
+      <w:proofErr w:type="spellStart"/>
+      <w:r>
+        <w:t>plaso</w:t>
+      </w:r>
+      <w:proofErr w:type="spellEnd"/>
     </w:p>
     <w:p/>
     <w:p>
@@ -689,7 +785,23 @@
         </w:numPr>
       </w:pPr>
       <w:r>
-        <w:t>Focus on validating and fleshing out uco-di as well as extending uco-observable item/facet coverage</w:t>
+        <w:t xml:space="preserve">Focus on validating and fleshing out </w:t>
+      </w:r>
+      <w:proofErr w:type="spellStart"/>
+      <w:r>
+        <w:t>uco</w:t>
+      </w:r>
+      <w:proofErr w:type="spellEnd"/>
+      <w:r>
+        <w:t xml:space="preserve">-di as well as extending </w:t>
+      </w:r>
+      <w:proofErr w:type="spellStart"/>
+      <w:r>
+        <w:t>uco</w:t>
+      </w:r>
+      <w:proofErr w:type="spellEnd"/>
+      <w:r>
+        <w:t>-observable item/facet coverage</w:t>
       </w:r>
     </w:p>
     <w:p>
@@ -851,6 +963,7 @@
       <w:pPr>
         <w:pStyle w:val="Heading2"/>
       </w:pPr>
+      <w:commentRangeStart w:id="2"/>
       <w:commentRangeStart w:id="3"/>
       <w:r>
         <w:t>Vocabulary</w:t>
@@ -858,13 +971,22 @@
       <w:r>
         <w:t>:</w:t>
       </w:r>
-      <w:commentRangeEnd w:id="3"/>
+      <w:commentRangeEnd w:id="2"/>
       <w:r>
         <w:rPr>
           <w:rStyle w:val="CommentReference"/>
           <w:rFonts w:asciiTheme="minorHAnsi" w:eastAsiaTheme="minorHAnsi" w:hAnsiTheme="minorHAnsi" w:cstheme="minorBidi"/>
           <w:color w:val="auto"/>
         </w:rPr>
+        <w:commentReference w:id="2"/>
+      </w:r>
+      <w:commentRangeEnd w:id="3"/>
+      <w:r>
+        <w:rPr>
+          <w:rStyle w:val="CommentReference"/>
+          <w:rFonts w:asciiTheme="minorHAnsi" w:eastAsiaTheme="minorHAnsi" w:hAnsiTheme="minorHAnsi" w:cstheme="minorBidi"/>
+          <w:color w:val="auto"/>
+        </w:rPr>
         <w:commentReference w:id="3"/>
       </w:r>
     </w:p>
@@ -883,7 +1005,21 @@
         <w:rPr>
           <w:u w:val="single"/>
         </w:rPr>
-        <w:t>Uniform Cyber Ontology (uco)</w:t>
+        <w:t>Uniform Cyber Ontology (</w:t>
+      </w:r>
+      <w:proofErr w:type="spellStart"/>
+      <w:r>
+        <w:rPr>
+          <w:u w:val="single"/>
+        </w:rPr>
+        <w:t>uco</w:t>
+      </w:r>
+      <w:proofErr w:type="spellEnd"/>
+      <w:r>
+        <w:rPr>
+          <w:u w:val="single"/>
+        </w:rPr>
+        <w:t>)</w:t>
       </w:r>
       <w:r>
         <w:t>:</w:t>
@@ -913,7 +1049,21 @@
         <w:rPr>
           <w:u w:val="single"/>
         </w:rPr>
-        <w:t>Uniform Cyber Ontology – Core (uco-core)</w:t>
+        <w:t>Uniform Cyber Ontology – Core (</w:t>
+      </w:r>
+      <w:proofErr w:type="spellStart"/>
+      <w:r>
+        <w:rPr>
+          <w:u w:val="single"/>
+        </w:rPr>
+        <w:t>uco</w:t>
+      </w:r>
+      <w:proofErr w:type="spellEnd"/>
+      <w:r>
+        <w:rPr>
+          <w:u w:val="single"/>
+        </w:rPr>
+        <w:t>-core)</w:t>
       </w:r>
       <w:r>
         <w:t>:</w:t>
@@ -949,7 +1099,23 @@
         <w:t>:</w:t>
       </w:r>
       <w:r>
-        <w:t xml:space="preserve"> Base object defining the minimal core set of properties to act as a consistent, unifying and interoperable foundation for all explicit and interrelateable content objects within the Uniform Cyber Ontology (uco).</w:t>
+        <w:t xml:space="preserve"> Base object defining the minimal core set of properties to act as a consistent, unifying and interoperable foundation for all explicit and </w:t>
+      </w:r>
+      <w:proofErr w:type="spellStart"/>
+      <w:r>
+        <w:t>interrelateable</w:t>
+      </w:r>
+      <w:proofErr w:type="spellEnd"/>
+      <w:r>
+        <w:t xml:space="preserve"> content objects within the Uniform Cyber Ontology (</w:t>
+      </w:r>
+      <w:proofErr w:type="spellStart"/>
+      <w:r>
+        <w:t>uco</w:t>
+      </w:r>
+      <w:proofErr w:type="spellEnd"/>
+      <w:r>
+        <w:t>).</w:t>
       </w:r>
     </w:p>
     <w:p>
@@ -976,10 +1142,26 @@
         <w:t xml:space="preserve"> </w:t>
       </w:r>
       <w:r>
-        <w:rPr>
-          <w:i/>
-        </w:rPr>
-        <w:t>&lt;definition&gt;</w:t>
+        <w:t>A set</w:t>
+      </w:r>
+      <w:r>
+        <w:t xml:space="preserve"> of properties that give basic descriptive characterization (title, description, </w:t>
+      </w:r>
+      <w:proofErr w:type="spellStart"/>
+      <w:r>
+        <w:t>etc</w:t>
+      </w:r>
+      <w:proofErr w:type="spellEnd"/>
+      <w:r>
+        <w:t xml:space="preserve">) for any </w:t>
+      </w:r>
+      <w:proofErr w:type="spellStart"/>
+      <w:r>
+        <w:t>uco</w:t>
+      </w:r>
+      <w:proofErr w:type="spellEnd"/>
+      <w:r>
+        <w:t xml:space="preserve"> object it is applied to.</w:t>
       </w:r>
     </w:p>
     <w:p>
@@ -1000,7 +1182,15 @@
         <w:t>Relationship</w:t>
       </w:r>
       <w:r>
-        <w:t>: An association or link between two uco objects.</w:t>
+        <w:t xml:space="preserve">: An association or link between two </w:t>
+      </w:r>
+      <w:proofErr w:type="spellStart"/>
+      <w:r>
+        <w:t>uco</w:t>
+      </w:r>
+      <w:proofErr w:type="spellEnd"/>
+      <w:r>
+        <w:t xml:space="preserve"> objects.</w:t>
       </w:r>
     </w:p>
     <w:p>
@@ -1018,6 +1208,7 @@
         <w:rPr>
           <w:u w:val="single"/>
         </w:rPr>
+        <w:lastRenderedPageBreak/>
         <w:t>Controlled Vocabulary</w:t>
       </w:r>
       <w:r>
@@ -1048,7 +1239,6 @@
         <w:rPr>
           <w:u w:val="single"/>
         </w:rPr>
-        <w:lastRenderedPageBreak/>
         <w:t>Reference</w:t>
       </w:r>
       <w:r>
@@ -1087,12 +1277,30 @@
       <w:r>
         <w:t xml:space="preserve"> </w:t>
       </w:r>
-      <w:r>
-        <w:rPr>
-          <w:i/>
-        </w:rPr>
-        <w:t>&lt;definition&gt;</w:t>
-      </w:r>
+      <w:ins w:id="4" w:author="Microsoft Office User" w:date="2016-05-03T16:40:00Z">
+        <w:r>
+          <w:t xml:space="preserve">An application of particular metadata (label/tag) </w:t>
+        </w:r>
+        <w:r>
+          <w:t xml:space="preserve">associated with </w:t>
+        </w:r>
+        <w:proofErr w:type="spellStart"/>
+        <w:r>
+          <w:t>uco</w:t>
+        </w:r>
+        <w:proofErr w:type="spellEnd"/>
+        <w:r>
+          <w:t xml:space="preserve"> object content typically for the purposes of data handling and control.</w:t>
+        </w:r>
+      </w:ins>
+      <w:del w:id="5" w:author="Microsoft Office User" w:date="2016-05-03T16:40:00Z">
+        <w:r>
+          <w:rPr>
+            <w:i/>
+          </w:rPr>
+          <w:delText>&lt;definition&gt;</w:delText>
+        </w:r>
+      </w:del>
     </w:p>
     <w:p>
       <w:pPr>
@@ -1105,6 +1313,8 @@
           <w:tab w:val="left" w:pos="5649"/>
         </w:tabs>
       </w:pPr>
+      <w:bookmarkStart w:id="6" w:name="_GoBack"/>
+      <w:bookmarkEnd w:id="6"/>
       <w:r>
         <w:rPr>
           <w:u w:val="single"/>
@@ -1169,10 +1379,7 @@
         <w:t xml:space="preserve"> </w:t>
       </w:r>
       <w:r>
-        <w:rPr>
-          <w:i/>
-        </w:rPr>
-        <w:t>&lt;definition&gt;</w:t>
+        <w:t>An explicit specification of a particular date and time.</w:t>
       </w:r>
     </w:p>
     <w:p>
@@ -1199,10 +1406,10 @@
         <w:t xml:space="preserve"> </w:t>
       </w:r>
       <w:r>
-        <w:rPr>
-          <w:i/>
-        </w:rPr>
-        <w:t>&lt;definition&gt;</w:t>
+        <w:t xml:space="preserve">An explicit specification of </w:t>
+      </w:r>
+      <w:r>
+        <w:t>a particular range of time (starting at a particular date and time and ending at a particular date and time).</w:t>
       </w:r>
     </w:p>
     <w:p>
@@ -1277,7 +1484,25 @@
         <w:t>Item</w:t>
       </w:r>
       <w:r>
-        <w:t xml:space="preserve">: Physical or digital objects or entities, such as a mobile device, a file extracted from a device, an email address extracted from a file. </w:t>
+        <w:t xml:space="preserve">: </w:t>
+      </w:r>
+      <w:r>
+        <w:t>A p</w:t>
+      </w:r>
+      <w:r>
+        <w:t>hysical or digital object or entit</w:t>
+      </w:r>
+      <w:r>
+        <w:t>y</w:t>
+      </w:r>
+      <w:r>
+        <w:t>, such as a mobile device, a file extracted from a device, an email address extracted from a file</w:t>
+      </w:r>
+      <w:r>
+        <w:t>, a post-it with a password on it, etc</w:t>
+      </w:r>
+      <w:r>
+        <w:t xml:space="preserve">. </w:t>
       </w:r>
     </w:p>
     <w:p>
@@ -1358,10 +1583,26 @@
         <w:t xml:space="preserve"> </w:t>
       </w:r>
       <w:r>
-        <w:rPr>
-          <w:i/>
-        </w:rPr>
-        <w:t>&lt;definition&gt;</w:t>
+        <w:t>A</w:t>
+      </w:r>
+      <w:r>
+        <w:t xml:space="preserve"> </w:t>
+      </w:r>
+      <w:proofErr w:type="spellStart"/>
+      <w:r>
+        <w:t>uco</w:t>
+      </w:r>
+      <w:proofErr w:type="spellEnd"/>
+      <w:r>
+        <w:t xml:space="preserve"> object that contains other </w:t>
+      </w:r>
+      <w:proofErr w:type="spellStart"/>
+      <w:r>
+        <w:t>uco</w:t>
+      </w:r>
+      <w:proofErr w:type="spellEnd"/>
+      <w:r>
+        <w:t xml:space="preserve"> objects for enveloping or containment purposes.</w:t>
       </w:r>
     </w:p>
     <w:p>
@@ -1385,7 +1626,30 @@
         <w:t xml:space="preserve">: </w:t>
       </w:r>
       <w:r>
-        <w:t>An assortment of items that are logically grouped together. For instance, a MESSAGES are logically grouped into a THREAD.</w:t>
+        <w:t xml:space="preserve">An assortment of </w:t>
+      </w:r>
+      <w:proofErr w:type="spellStart"/>
+      <w:r>
+        <w:t>uco</w:t>
+      </w:r>
+      <w:proofErr w:type="spellEnd"/>
+      <w:r>
+        <w:t>-content</w:t>
+      </w:r>
+      <w:r>
+        <w:t xml:space="preserve"> that are logically grouped together</w:t>
+      </w:r>
+      <w:r>
+        <w:t xml:space="preserve"> according to some shared context</w:t>
+      </w:r>
+      <w:r>
+        <w:t>. For instance, a</w:t>
+      </w:r>
+      <w:r>
+        <w:t xml:space="preserve"> set of</w:t>
+      </w:r>
+      <w:r>
+        <w:t xml:space="preserve"> MESSAGES are logically grouped into a THREAD.</w:t>
       </w:r>
     </w:p>
     <w:p>
@@ -1400,7 +1664,15 @@
         </w:tabs>
       </w:pPr>
       <w:r>
-        <w:t>Uniform Cyber Ontology – Observable (uco-obs):</w:t>
+        <w:t>Uniform Cyber Ontology – Observable (</w:t>
+      </w:r>
+      <w:proofErr w:type="spellStart"/>
+      <w:r>
+        <w:t>uco-obs</w:t>
+      </w:r>
+      <w:proofErr w:type="spellEnd"/>
+      <w:r>
+        <w:t>):</w:t>
       </w:r>
       <w:r>
         <w:t xml:space="preserve"> </w:t>
@@ -1469,10 +1741,10 @@
         <w:t xml:space="preserve"> </w:t>
       </w:r>
       <w:r>
-        <w:rPr>
-          <w:i/>
-        </w:rPr>
-        <w:t>&lt;definition&gt;</w:t>
+        <w:t>A digital object or entity</w:t>
+      </w:r>
+      <w:r>
+        <w:t xml:space="preserve">, such as a mobile device, a file extracted from a device, an email address extracted from a file. </w:t>
       </w:r>
     </w:p>
     <w:p>
@@ -1571,7 +1843,15 @@
         <w:t>:</w:t>
       </w:r>
       <w:r>
-        <w:t xml:space="preserve"> An association or link between two uco-obs objects.</w:t>
+        <w:t xml:space="preserve"> An association or link between two </w:t>
+      </w:r>
+      <w:proofErr w:type="spellStart"/>
+      <w:r>
+        <w:t>uco-obs</w:t>
+      </w:r>
+      <w:proofErr w:type="spellEnd"/>
+      <w:r>
+        <w:t xml:space="preserve"> objects.</w:t>
       </w:r>
     </w:p>
     <w:p>
@@ -1589,7 +1869,21 @@
         <w:rPr>
           <w:u w:val="single"/>
         </w:rPr>
-        <w:t>Uniform Cyber Ontology – Action (uco-action):</w:t>
+        <w:t>Uniform Cyber Ontology – Action (</w:t>
+      </w:r>
+      <w:proofErr w:type="spellStart"/>
+      <w:r>
+        <w:rPr>
+          <w:u w:val="single"/>
+        </w:rPr>
+        <w:t>uco</w:t>
+      </w:r>
+      <w:proofErr w:type="spellEnd"/>
+      <w:r>
+        <w:rPr>
+          <w:u w:val="single"/>
+        </w:rPr>
+        <w:t>-action):</w:t>
       </w:r>
       <w:r>
         <w:rPr>
@@ -1624,7 +1918,7 @@
       <w:r>
         <w:t xml:space="preserve">: </w:t>
       </w:r>
-      <w:commentRangeStart w:id="4"/>
+      <w:commentRangeStart w:id="7"/>
       <w:r>
         <w:t xml:space="preserve">Some </w:t>
       </w:r>
@@ -1655,12 +1949,12 @@
       <w:r>
         <w:t>be an adjunction (object added to the crime scene, matter transferred, malware stored on a computer), a suppression (object stolen, file deleted), a transformation (misplaced/displaced object in a crime scene, file moved), a change of state (modified access rights of a file).</w:t>
       </w:r>
-      <w:commentRangeEnd w:id="4"/>
+      <w:commentRangeEnd w:id="7"/>
       <w:r>
         <w:rPr>
           <w:rStyle w:val="CommentReference"/>
         </w:rPr>
-        <w:commentReference w:id="4"/>
+        <w:commentReference w:id="7"/>
       </w:r>
     </w:p>
     <w:p>
@@ -1708,6 +2002,7 @@
         <w:rPr>
           <w:u w:val="single"/>
         </w:rPr>
+        <w:lastRenderedPageBreak/>
         <w:t>Action Lifecycle</w:t>
       </w:r>
       <w:r>
@@ -1828,7 +2123,21 @@
         <w:rPr>
           <w:u w:val="single"/>
         </w:rPr>
-        <w:t>Uniform Cyber Ontology – Digital Investigation (uco-di):</w:t>
+        <w:t>Uniform Cyber Ontology – Digital Investigation (</w:t>
+      </w:r>
+      <w:proofErr w:type="spellStart"/>
+      <w:r>
+        <w:rPr>
+          <w:u w:val="single"/>
+        </w:rPr>
+        <w:t>uco</w:t>
+      </w:r>
+      <w:proofErr w:type="spellEnd"/>
+      <w:r>
+        <w:rPr>
+          <w:u w:val="single"/>
+        </w:rPr>
+        <w:t>-di):</w:t>
       </w:r>
     </w:p>
     <w:p>
@@ -1933,7 +2242,6 @@
         <w:rPr>
           <w:u w:val="single"/>
         </w:rPr>
-        <w:lastRenderedPageBreak/>
         <w:t>Provenance Record</w:t>
       </w:r>
       <w:r>
@@ -2114,7 +2422,15 @@
         </w:tabs>
       </w:pPr>
       <w:r>
-        <w:t>Uniform Cyber Ontology – Victim (uco-victim):</w:t>
+        <w:t>Uniform Cyber Ontology – Victim (</w:t>
+      </w:r>
+      <w:proofErr w:type="spellStart"/>
+      <w:r>
+        <w:t>uco</w:t>
+      </w:r>
+      <w:proofErr w:type="spellEnd"/>
+      <w:r>
+        <w:t>-victim):</w:t>
       </w:r>
     </w:p>
     <w:p>
@@ -2194,6 +2510,110 @@
     </w:p>
     <w:p>
       <w:pPr>
+        <w:pStyle w:val="ListParagraph"/>
+        <w:numPr>
+          <w:ilvl w:val="0"/>
+          <w:numId w:val="9"/>
+        </w:numPr>
+        <w:tabs>
+          <w:tab w:val="left" w:pos="5649"/>
+        </w:tabs>
+      </w:pPr>
+      <w:r>
+        <w:rPr>
+          <w:u w:val="single"/>
+        </w:rPr>
+        <w:t>Uniform Cyber Ontology – Role (</w:t>
+      </w:r>
+      <w:proofErr w:type="spellStart"/>
+      <w:r>
+        <w:rPr>
+          <w:u w:val="single"/>
+        </w:rPr>
+        <w:t>uco</w:t>
+      </w:r>
+      <w:proofErr w:type="spellEnd"/>
+      <w:r>
+        <w:rPr>
+          <w:u w:val="single"/>
+        </w:rPr>
+        <w:t>-role):</w:t>
+      </w:r>
+    </w:p>
+    <w:p>
+      <w:pPr>
+        <w:pStyle w:val="ListParagraph"/>
+        <w:numPr>
+          <w:ilvl w:val="1"/>
+          <w:numId w:val="9"/>
+        </w:numPr>
+        <w:tabs>
+          <w:tab w:val="left" w:pos="5649"/>
+        </w:tabs>
+      </w:pPr>
+      <w:r>
+        <w:rPr>
+          <w:u w:val="single"/>
+        </w:rPr>
+        <w:t>Role:</w:t>
+      </w:r>
+    </w:p>
+    <w:p>
+      <w:pPr>
+        <w:pStyle w:val="ListParagraph"/>
+        <w:numPr>
+          <w:ilvl w:val="1"/>
+          <w:numId w:val="9"/>
+        </w:numPr>
+        <w:tabs>
+          <w:tab w:val="left" w:pos="5649"/>
+        </w:tabs>
+      </w:pPr>
+      <w:r>
+        <w:rPr>
+          <w:u w:val="single"/>
+        </w:rPr>
+        <w:t>Benevolent Role:</w:t>
+      </w:r>
+    </w:p>
+    <w:p>
+      <w:pPr>
+        <w:pStyle w:val="ListParagraph"/>
+        <w:numPr>
+          <w:ilvl w:val="1"/>
+          <w:numId w:val="9"/>
+        </w:numPr>
+        <w:tabs>
+          <w:tab w:val="left" w:pos="5649"/>
+        </w:tabs>
+      </w:pPr>
+      <w:r>
+        <w:rPr>
+          <w:u w:val="single"/>
+        </w:rPr>
+        <w:t>Malicious Role:</w:t>
+      </w:r>
+    </w:p>
+    <w:p>
+      <w:pPr>
+        <w:pStyle w:val="ListParagraph"/>
+        <w:numPr>
+          <w:ilvl w:val="1"/>
+          <w:numId w:val="9"/>
+        </w:numPr>
+        <w:tabs>
+          <w:tab w:val="left" w:pos="5649"/>
+        </w:tabs>
+      </w:pPr>
+      <w:r>
+        <w:rPr>
+          <w:u w:val="single"/>
+        </w:rPr>
+        <w:t>Neutral Role:</w:t>
+      </w:r>
+    </w:p>
+    <w:p>
+      <w:pPr>
         <w:tabs>
           <w:tab w:val="left" w:pos="5649"/>
         </w:tabs>
@@ -2320,15 +2740,25 @@
           <w:tab w:val="left" w:pos="5649"/>
         </w:tabs>
       </w:pPr>
+      <w:proofErr w:type="spellStart"/>
       <w:r>
         <w:t>Provenance</w:t>
       </w:r>
       <w:r>
-        <w:t>_Records &amp; Forensic_</w:t>
+        <w:t>_Records</w:t>
+      </w:r>
+      <w:proofErr w:type="spellEnd"/>
+      <w:r>
+        <w:t xml:space="preserve"> &amp; </w:t>
+      </w:r>
+      <w:proofErr w:type="spellStart"/>
+      <w:r>
+        <w:t>Forensic_</w:t>
       </w:r>
       <w:r>
         <w:t>Actions</w:t>
       </w:r>
+      <w:proofErr w:type="spellEnd"/>
     </w:p>
     <w:p>
       <w:pPr>
@@ -2614,7 +3044,15 @@
         <w:pStyle w:val="Heading2"/>
       </w:pPr>
       <w:r>
-        <w:t xml:space="preserve">Digital Investigation (uco-di) Representation </w:t>
+        <w:t>Digital Investigation (</w:t>
+      </w:r>
+      <w:proofErr w:type="spellStart"/>
+      <w:r>
+        <w:t>uco</w:t>
+      </w:r>
+      <w:proofErr w:type="spellEnd"/>
+      <w:r>
+        <w:t xml:space="preserve">-di) Representation </w:t>
       </w:r>
       <w:r>
         <w:t>Requirements High-level Overview</w:t>
@@ -2697,7 +3135,15 @@
         <w:t xml:space="preserve">, and then define facet extensions for various </w:t>
       </w:r>
       <w:r>
-        <w:t>file types (picture, audio, video, database, MS office, PDF, LNK, Jumplist)</w:t>
+        <w:t xml:space="preserve">file types (picture, audio, video, database, MS office, PDF, LNK, </w:t>
+      </w:r>
+      <w:proofErr w:type="spellStart"/>
+      <w:r>
+        <w:t>Jumplist</w:t>
+      </w:r>
+      <w:proofErr w:type="spellEnd"/>
+      <w:r>
+        <w:t>)</w:t>
       </w:r>
       <w:r>
         <w:t>.</w:t>
@@ -2726,8 +3172,13 @@
       <w:r>
         <w:t>, and then define facet extensions for various message types (</w:t>
       </w:r>
-      <w:r>
-        <w:t xml:space="preserve">sms, </w:t>
+      <w:proofErr w:type="spellStart"/>
+      <w:r>
+        <w:t>sms</w:t>
+      </w:r>
+      <w:proofErr w:type="spellEnd"/>
+      <w:r>
+        <w:t xml:space="preserve">, </w:t>
       </w:r>
       <w:r>
         <w:t xml:space="preserve">email, </w:t>
@@ -2766,7 +3217,15 @@
         <w:t xml:space="preserve"> </w:t>
       </w:r>
       <w:r>
-        <w:t xml:space="preserve">“mail.db” </w:t>
+        <w:t>“</w:t>
+      </w:r>
+      <w:proofErr w:type="spellStart"/>
+      <w:r>
+        <w:t>mail.db</w:t>
+      </w:r>
+      <w:proofErr w:type="spellEnd"/>
+      <w:r>
+        <w:t xml:space="preserve">” </w:t>
       </w:r>
       <w:r>
         <w:t>FILE</w:t>
@@ -2834,16 +3293,16 @@
           <w:numId w:val="2"/>
         </w:numPr>
       </w:pPr>
-      <w:commentRangeStart w:id="5"/>
+      <w:commentRangeStart w:id="8"/>
       <w:r>
         <w:t xml:space="preserve">Represent other facets such as language using facets. </w:t>
       </w:r>
-      <w:commentRangeEnd w:id="5"/>
+      <w:commentRangeEnd w:id="8"/>
       <w:r>
         <w:rPr>
           <w:rStyle w:val="CommentReference"/>
         </w:rPr>
-        <w:commentReference w:id="5"/>
+        <w:commentReference w:id="8"/>
       </w:r>
     </w:p>
     <w:p/>
@@ -3204,7 +3663,15 @@
         </w:numPr>
       </w:pPr>
       <w:r>
-        <w:t xml:space="preserve">Define Provenance_Record, including who did what, where, </w:t>
+        <w:t xml:space="preserve">Define </w:t>
+      </w:r>
+      <w:proofErr w:type="spellStart"/>
+      <w:r>
+        <w:t>Provenance_Record</w:t>
+      </w:r>
+      <w:proofErr w:type="spellEnd"/>
+      <w:r>
+        <w:t xml:space="preserve">, including who did what, where, </w:t>
       </w:r>
       <w:r>
         <w:t xml:space="preserve">when, </w:t>
@@ -3222,10 +3689,18 @@
         <w:t>Requirement 6</w:t>
       </w:r>
       <w:r>
-        <w:t>: Represent Forensic_A</w:t>
-      </w:r>
-      <w:r>
-        <w:t>ctions, both automated and human</w:t>
+        <w:t xml:space="preserve">: Represent </w:t>
+      </w:r>
+      <w:proofErr w:type="spellStart"/>
+      <w:r>
+        <w:t>Forensic_A</w:t>
+      </w:r>
+      <w:r>
+        <w:t>ctions</w:t>
+      </w:r>
+      <w:proofErr w:type="spellEnd"/>
+      <w:r>
+        <w:t>, both automated and human</w:t>
       </w:r>
     </w:p>
     <w:p>
@@ -3253,20 +3728,35 @@
       <w:r>
         <w:t xml:space="preserve">Define </w:t>
       </w:r>
+      <w:proofErr w:type="spellStart"/>
       <w:r>
         <w:t>Forensic_Action</w:t>
       </w:r>
+      <w:proofErr w:type="spellEnd"/>
       <w:r>
         <w:t xml:space="preserve">, </w:t>
       </w:r>
       <w:r>
-        <w:t>with input either from original evidential item or Provenance_Record</w:t>
-      </w:r>
+        <w:t xml:space="preserve">with input either from original evidential item or </w:t>
+      </w:r>
+      <w:proofErr w:type="spellStart"/>
+      <w:r>
+        <w:t>Provenance_Record</w:t>
+      </w:r>
+      <w:proofErr w:type="spellEnd"/>
       <w:r>
         <w:t>.</w:t>
       </w:r>
       <w:r>
-        <w:t xml:space="preserve"> Output must have an associated Provenance_Record.</w:t>
+        <w:t xml:space="preserve"> Output must have an associated </w:t>
+      </w:r>
+      <w:proofErr w:type="spellStart"/>
+      <w:r>
+        <w:t>Provenance_Record</w:t>
+      </w:r>
+      <w:proofErr w:type="spellEnd"/>
+      <w:r>
+        <w:t>.</w:t>
       </w:r>
     </w:p>
     <w:p>
@@ -3278,7 +3768,15 @@
         </w:numPr>
       </w:pPr>
       <w:r>
-        <w:t xml:space="preserve">Distinguish between Forensic_Actions that are purely fact-based observations and Forensic Actions that use human reasoning (abductive, deductive, inductive) whether human or automated to reach analytic assertions. For the output of human reasoning, assign a confidence such as a likelihood ratio or a scale (low, medium, high confidence). </w:t>
+        <w:t xml:space="preserve">Distinguish between </w:t>
+      </w:r>
+      <w:proofErr w:type="spellStart"/>
+      <w:r>
+        <w:t>Forensic_Actions</w:t>
+      </w:r>
+      <w:proofErr w:type="spellEnd"/>
+      <w:r>
+        <w:t xml:space="preserve"> that are purely fact-based observations and Forensic Actions that use human reasoning (abductive, deductive, inductive) whether human or automated to reach analytic assertions. For the output of human reasoning, assign a confidence such as a likelihood ratio or a scale (low, medium, high confidence). </w:t>
       </w:r>
     </w:p>
     <w:p>
@@ -3449,7 +3947,15 @@
         </w:numPr>
       </w:pPr>
       <w:r>
-        <w:t>Define Action_Lifecycle that can be used to represent forensic process lifecycle (e.g., evidence processing, evidence analysis).</w:t>
+        <w:t xml:space="preserve">Define </w:t>
+      </w:r>
+      <w:proofErr w:type="spellStart"/>
+      <w:r>
+        <w:t>Action_Lifecycle</w:t>
+      </w:r>
+      <w:proofErr w:type="spellEnd"/>
+      <w:r>
+        <w:t xml:space="preserve"> that can be used to represent forensic process lifecycle (e.g., evidence processing, evidence analysis).</w:t>
       </w:r>
     </w:p>
     <w:p/>
@@ -3493,7 +3999,15 @@
         </w:numPr>
       </w:pPr>
       <w:r>
-        <w:t>Define Action_Lifecycle that can be used to represent offender process lifecycle (e.g., intruder breaking into a network, sexual predator grooming victim.</w:t>
+        <w:t xml:space="preserve">Define </w:t>
+      </w:r>
+      <w:proofErr w:type="spellStart"/>
+      <w:r>
+        <w:t>Action_Lifecycle</w:t>
+      </w:r>
+      <w:proofErr w:type="spellEnd"/>
+      <w:r>
+        <w:t xml:space="preserve"> that can be used to represent offender process lifecycle (e.g., intruder breaking into a network, sexual predator grooming victim.</w:t>
       </w:r>
     </w:p>
     <w:p/>
@@ -3545,7 +4059,15 @@
         </w:numPr>
       </w:pPr>
       <w:r>
-        <w:t>Define Action_Lifecycle that can be used to represent victim lifecycle.</w:t>
+        <w:t xml:space="preserve">Define </w:t>
+      </w:r>
+      <w:proofErr w:type="spellStart"/>
+      <w:r>
+        <w:t>Action_Lifecycle</w:t>
+      </w:r>
+      <w:proofErr w:type="spellEnd"/>
+      <w:r>
+        <w:t xml:space="preserve"> that can be used to represent victim lifecycle.</w:t>
       </w:r>
     </w:p>
     <w:p>
@@ -3582,7 +4104,15 @@
         <w:t>Requirement 13:</w:t>
       </w:r>
       <w:r>
-        <w:t xml:space="preserve"> Represent data markings (classification, handling, etc) on content</w:t>
+        <w:t xml:space="preserve"> Represent data markings (classification, handling, </w:t>
+      </w:r>
+      <w:proofErr w:type="spellStart"/>
+      <w:r>
+        <w:t>etc</w:t>
+      </w:r>
+      <w:proofErr w:type="spellEnd"/>
+      <w:r>
+        <w:t>) on content</w:t>
       </w:r>
     </w:p>
     <w:p/>
@@ -3707,7 +4237,21 @@
         <w:rPr>
           <w:rFonts w:cs="Helvetica"/>
         </w:rPr>
-        <w:t>Leverage role-based objects (derived from uco-role) to represent roles played and associate those role objects with the relevant context where the role was played, and then define relationships between these role objects and identity objects for the party (individual or organization) who played that role</w:t>
+        <w:t xml:space="preserve">Leverage role-based objects (derived from </w:t>
+      </w:r>
+      <w:proofErr w:type="spellStart"/>
+      <w:r>
+        <w:rPr>
+          <w:rFonts w:cs="Helvetica"/>
+        </w:rPr>
+        <w:t>uco</w:t>
+      </w:r>
+      <w:proofErr w:type="spellEnd"/>
+      <w:r>
+        <w:rPr>
+          <w:rFonts w:cs="Helvetica"/>
+        </w:rPr>
+        <w:t>-role) to represent roles played and associate those role objects with the relevant context where the role was played, and then define relationships between these role objects and identity objects for the party (individual or organization) who played that role</w:t>
       </w:r>
     </w:p>
     <w:p>
@@ -3844,49 +4388,31 @@
         <w:rPr>
           <w:rFonts w:cs="Helvetica Neue"/>
         </w:rPr>
-        <w:t>c</w:t>
+        <w:t>convert to JSON</w:t>
       </w:r>
       <w:r>
         <w:rPr>
           <w:rFonts w:cs="Helvetica Neue"/>
         </w:rPr>
-        <w:t>onvert to JSON</w:t>
+        <w:t xml:space="preserve">, </w:t>
       </w:r>
       <w:r>
         <w:rPr>
           <w:rFonts w:cs="Helvetica Neue"/>
         </w:rPr>
+        <w:t>identify opportunities to simplify without losing necessary expressivity/flexibility</w:t>
+      </w:r>
+      <w:r>
+        <w:rPr>
+          <w:rFonts w:cs="Helvetica Neue"/>
+        </w:rPr>
         <w:t xml:space="preserve">, </w:t>
       </w:r>
       <w:r>
         <w:rPr>
           <w:rFonts w:cs="Helvetica Neue"/>
         </w:rPr>
-        <w:t>i</w:t>
-      </w:r>
-      <w:r>
-        <w:rPr>
-          <w:rFonts w:cs="Helvetica Neue"/>
-        </w:rPr>
-        <w:t>dentify opportunities to simplify without losing necessary expressivity/flexibility</w:t>
-      </w:r>
-      <w:r>
-        <w:rPr>
-          <w:rFonts w:cs="Helvetica Neue"/>
-        </w:rPr>
-        <w:t xml:space="preserve">, </w:t>
-      </w:r>
-      <w:r>
-        <w:rPr>
-          <w:rFonts w:cs="Helvetica Neue"/>
-        </w:rPr>
-        <w:t>u</w:t>
-      </w:r>
-      <w:r>
-        <w:rPr>
-          <w:rFonts w:cs="Helvetica Neue"/>
-        </w:rPr>
-        <w:t>tilize a facet approach for properties</w:t>
+        <w:t>utilize a facet approach for properties</w:t>
       </w:r>
     </w:p>
     <w:p>
@@ -4037,7 +4563,21 @@
         <w:rPr>
           <w:rFonts w:cs="Helvetica"/>
         </w:rPr>
-        <w:t>inter-action temporal relationships, ordinality, etc.</w:t>
+        <w:t xml:space="preserve">inter-action temporal relationships, </w:t>
+      </w:r>
+      <w:proofErr w:type="spellStart"/>
+      <w:r>
+        <w:rPr>
+          <w:rFonts w:cs="Helvetica"/>
+        </w:rPr>
+        <w:t>ordinality</w:t>
+      </w:r>
+      <w:proofErr w:type="spellEnd"/>
+      <w:r>
+        <w:rPr>
+          <w:rFonts w:cs="Helvetica"/>
+        </w:rPr>
+        <w:t>, etc.</w:t>
       </w:r>
     </w:p>
     <w:p>
@@ -4453,13 +4993,7 @@
         <w:rPr>
           <w:rFonts w:cs="Helvetica"/>
         </w:rPr>
-        <w:t xml:space="preserve"> </w:t>
-      </w:r>
-      <w:r>
-        <w:rPr>
-          <w:rFonts w:cs="Helvetica"/>
-        </w:rPr>
-        <w:t>(one general item type that can contain any number of facets)</w:t>
+        <w:t xml:space="preserve"> (one general item type that can contain any number of facets)</w:t>
       </w:r>
     </w:p>
     <w:p>
@@ -4605,7 +5139,21 @@
         <w:rPr>
           <w:rFonts w:cs="Helvetica"/>
         </w:rPr>
-        <w:t>What level of generic Observation and Item constructs are needed in uco-core?</w:t>
+        <w:t xml:space="preserve">What level of generic Observation and Item constructs are needed in </w:t>
+      </w:r>
+      <w:proofErr w:type="spellStart"/>
+      <w:r>
+        <w:rPr>
+          <w:rFonts w:cs="Helvetica"/>
+        </w:rPr>
+        <w:t>uco</w:t>
+      </w:r>
+      <w:proofErr w:type="spellEnd"/>
+      <w:r>
+        <w:rPr>
+          <w:rFonts w:cs="Helvetica"/>
+        </w:rPr>
+        <w:t>-core?</w:t>
       </w:r>
     </w:p>
     <w:p>
@@ -4632,7 +5180,21 @@
         <w:rPr>
           <w:rFonts w:cs="Helvetica"/>
         </w:rPr>
-        <w:t>What level of detail is necessary within the uco-di to specifically express details of investigation-centric non-cyber observations?</w:t>
+        <w:t xml:space="preserve">What level of detail is necessary within the </w:t>
+      </w:r>
+      <w:proofErr w:type="spellStart"/>
+      <w:r>
+        <w:rPr>
+          <w:rFonts w:cs="Helvetica"/>
+        </w:rPr>
+        <w:t>uco</w:t>
+      </w:r>
+      <w:proofErr w:type="spellEnd"/>
+      <w:r>
+        <w:rPr>
+          <w:rFonts w:cs="Helvetica"/>
+        </w:rPr>
+        <w:t>-di to specifically express details of investigation-centric non-cyber observations?</w:t>
       </w:r>
     </w:p>
     <w:p>
@@ -4712,7 +5274,21 @@
         <w:rPr>
           <w:rFonts w:cs="Helvetica"/>
         </w:rPr>
-        <w:t>Requirement: Ability to express data markings (sharing, handling, acting, etc.) on uco data</w:t>
+        <w:t xml:space="preserve">Requirement: Ability to express data markings (sharing, handling, acting, etc.) on </w:t>
+      </w:r>
+      <w:proofErr w:type="spellStart"/>
+      <w:r>
+        <w:rPr>
+          <w:rFonts w:cs="Helvetica"/>
+        </w:rPr>
+        <w:t>uco</w:t>
+      </w:r>
+      <w:proofErr w:type="spellEnd"/>
+      <w:r>
+        <w:rPr>
+          <w:rFonts w:cs="Helvetica"/>
+        </w:rPr>
+        <w:t xml:space="preserve"> data</w:t>
       </w:r>
     </w:p>
     <w:p>
@@ -5253,7 +5829,35 @@
         <w:rPr>
           <w:rFonts w:cs="Helvetica"/>
         </w:rPr>
-        <w:t>Proposed approach: Leverage refactoring of CIQ from Identity, call it location not address (as it is done in CIQ), utilize a facet approach (allows flexible specification and use of facets for whatever coordinate system (lat-long, GPS, KML, etc) is desired)</w:t>
+        <w:t>Proposed approach: Leverage refactoring of CIQ from Identity, call it location not address (as it is done in CIQ), utilize a facet approach (allows flexible specification and use of facets for whatever coordinate system (</w:t>
+      </w:r>
+      <w:proofErr w:type="spellStart"/>
+      <w:r>
+        <w:rPr>
+          <w:rFonts w:cs="Helvetica"/>
+        </w:rPr>
+        <w:t>lat</w:t>
+      </w:r>
+      <w:proofErr w:type="spellEnd"/>
+      <w:r>
+        <w:rPr>
+          <w:rFonts w:cs="Helvetica"/>
+        </w:rPr>
+        <w:t xml:space="preserve">-long, GPS, KML, </w:t>
+      </w:r>
+      <w:proofErr w:type="spellStart"/>
+      <w:r>
+        <w:rPr>
+          <w:rFonts w:cs="Helvetica"/>
+        </w:rPr>
+        <w:t>etc</w:t>
+      </w:r>
+      <w:proofErr w:type="spellEnd"/>
+      <w:r>
+        <w:rPr>
+          <w:rFonts w:cs="Helvetica"/>
+        </w:rPr>
+        <w:t>) is desired)</w:t>
       </w:r>
     </w:p>
     <w:p>
@@ -5413,7 +6017,21 @@
         <w:rPr>
           <w:rFonts w:cs="Helvetica"/>
         </w:rPr>
-        <w:t>How best to represent analytic (inference, reasoning, heuristics, etc) assertions?</w:t>
+        <w:t xml:space="preserve">How best to represent analytic (inference, reasoning, heuristics, </w:t>
+      </w:r>
+      <w:proofErr w:type="spellStart"/>
+      <w:r>
+        <w:rPr>
+          <w:rFonts w:cs="Helvetica"/>
+        </w:rPr>
+        <w:t>etc</w:t>
+      </w:r>
+      <w:proofErr w:type="spellEnd"/>
+      <w:r>
+        <w:rPr>
+          <w:rFonts w:cs="Helvetica"/>
+        </w:rPr>
+        <w:t>) assertions?</w:t>
       </w:r>
     </w:p>
     <w:p>
@@ -5479,7 +6097,7 @@
 
 <file path=word/comments.xml><?xml version="1.0" encoding="utf-8"?>
 <w:comments xmlns:wpc="http://schemas.microsoft.com/office/word/2010/wordprocessingCanvas" xmlns:mo="http://schemas.microsoft.com/office/mac/office/2008/main" xmlns:mc="http://schemas.openxmlformats.org/markup-compatibility/2006" xmlns:mv="urn:schemas-microsoft-com:mac:vml" xmlns:o="urn:schemas-microsoft-com:office:office" xmlns:r="http://schemas.openxmlformats.org/officeDocument/2006/relationships" xmlns:m="http://schemas.openxmlformats.org/officeDocument/2006/math" xmlns:v="urn:schemas-microsoft-com:vml" xmlns:wp14="http://schemas.microsoft.com/office/word/2010/wordprocessingDrawing" xmlns:wp="http://schemas.openxmlformats.org/drawingml/2006/wordprocessingDrawing" xmlns:w10="urn:schemas-microsoft-com:office:word" xmlns:w="http://schemas.openxmlformats.org/wordprocessingml/2006/main" xmlns:w14="http://schemas.microsoft.com/office/word/2010/wordml" xmlns:w15="http://schemas.microsoft.com/office/word/2012/wordml" xmlns:wpg="http://schemas.microsoft.com/office/word/2010/wordprocessingGroup" xmlns:wpi="http://schemas.microsoft.com/office/word/2010/wordprocessingInk" xmlns:wne="http://schemas.microsoft.com/office/word/2006/wordml" xmlns:wps="http://schemas.microsoft.com/office/word/2010/wordprocessingShape" mc:Ignorable="w14 w15 wp14">
-  <w:comment w:id="3" w:author="Barnum, Sean D." w:date="2016-04-21T00:32:00Z" w:initials="BSD">
+  <w:comment w:id="2" w:author="Barnum, Sean D." w:date="2016-04-21T00:32:00Z" w:initials="BSD">
     <w:p>
       <w:pPr>
         <w:pStyle w:val="CommentText"/>
@@ -5495,7 +6113,7 @@
       </w:r>
     </w:p>
   </w:comment>
-  <w:comment w:id="4" w:author="Barnum, Sean D." w:date="2016-04-21T00:34:00Z" w:initials="BSD">
+  <w:comment w:id="3" w:author="Microsoft Office User" w:date="2016-05-03T15:25:00Z" w:initials="Office">
     <w:p>
       <w:pPr>
         <w:pStyle w:val="CommentText"/>
@@ -5507,11 +6125,27 @@
         <w:annotationRef/>
       </w:r>
       <w:r>
+        <w:t>Make sure all changes to diagram (new or changed objects) are included.</w:t>
+      </w:r>
+    </w:p>
+  </w:comment>
+  <w:comment w:id="7" w:author="Barnum, Sean D." w:date="2016-04-21T00:34:00Z" w:initials="BSD">
+    <w:p>
+      <w:pPr>
+        <w:pStyle w:val="CommentText"/>
+      </w:pPr>
+      <w:r>
+        <w:rPr>
+          <w:rStyle w:val="CommentReference"/>
+        </w:rPr>
+        <w:annotationRef/>
+      </w:r>
+      <w:r>
         <w:t>This definition needs reworked with parts of it likely moving to the Cyber Action definition.</w:t>
       </w:r>
     </w:p>
   </w:comment>
-  <w:comment w:id="5" w:author="Barnum, Sean D." w:date="2016-04-19T14:43:00Z" w:initials="BSD">
+  <w:comment w:id="8" w:author="Barnum, Sean D." w:date="2016-04-19T14:43:00Z" w:initials="BSD">
     <w:p>
       <w:pPr>
         <w:pStyle w:val="CommentText"/>
@@ -5533,6 +6167,7 @@
 <file path=word/commentsExtended.xml><?xml version="1.0" encoding="utf-8"?>
 <w15:commentsEx xmlns:wpc="http://schemas.microsoft.com/office/word/2010/wordprocessingCanvas" xmlns:mo="http://schemas.microsoft.com/office/mac/office/2008/main" xmlns:mc="http://schemas.openxmlformats.org/markup-compatibility/2006" xmlns:mv="urn:schemas-microsoft-com:mac:vml" xmlns:o="urn:schemas-microsoft-com:office:office" xmlns:r="http://schemas.openxmlformats.org/officeDocument/2006/relationships" xmlns:m="http://schemas.openxmlformats.org/officeDocument/2006/math" xmlns:v="urn:schemas-microsoft-com:vml" xmlns:wp14="http://schemas.microsoft.com/office/word/2010/wordprocessingDrawing" xmlns:wp="http://schemas.openxmlformats.org/drawingml/2006/wordprocessingDrawing" xmlns:w10="urn:schemas-microsoft-com:office:word" xmlns:w="http://schemas.openxmlformats.org/wordprocessingml/2006/main" xmlns:w14="http://schemas.microsoft.com/office/word/2010/wordml" xmlns:w15="http://schemas.microsoft.com/office/word/2012/wordml" xmlns:wpg="http://schemas.microsoft.com/office/word/2010/wordprocessingGroup" xmlns:wpi="http://schemas.microsoft.com/office/word/2010/wordprocessingInk" xmlns:wne="http://schemas.microsoft.com/office/word/2006/wordml" xmlns:wps="http://schemas.microsoft.com/office/word/2010/wordprocessingShape" mc:Ignorable="w14 w15 wp14">
   <w15:commentEx w15:paraId="34BCD7DF" w15:done="0"/>
+  <w15:commentEx w15:paraId="39EA2188" w15:done="0"/>
   <w15:commentEx w15:paraId="29107FDF" w15:done="0"/>
   <w15:commentEx w15:paraId="275B851B" w15:done="0"/>
 </w15:commentsEx>
@@ -10112,63 +10747,63 @@
     </dgm:pt>
   </dgm:ptLst>
   <dgm:cxnLst>
-    <dgm:cxn modelId="{B87B9BC2-F82F-C04D-849F-E7D07076CE87}" type="presOf" srcId="{A1F56D9A-C2DD-AD42-A293-64EC55F16FDC}" destId="{F1C2BD3D-D6E1-AF48-8004-17DA9B796C3D}" srcOrd="0" destOrd="0" presId="urn:microsoft.com/office/officeart/2005/8/layout/hierarchy3"/>
+    <dgm:cxn modelId="{CD124288-EEE6-4A44-935B-7C8680AF90ED}" type="presOf" srcId="{DF08CA9E-D447-0E4D-B8EA-72809D265A66}" destId="{1B4F3FAB-92F4-4A43-B37F-191B6D016138}" srcOrd="1" destOrd="0" presId="urn:microsoft.com/office/officeart/2005/8/layout/hierarchy3"/>
+    <dgm:cxn modelId="{25AB217A-1912-0549-B9AF-B431BE64E6D3}" type="presOf" srcId="{0015E2C1-2EEF-FA4B-BF85-7F4FB4DEF57F}" destId="{F765FB87-5534-D245-86BD-BAF9E2FF7FB6}" srcOrd="0" destOrd="0" presId="urn:microsoft.com/office/officeart/2005/8/layout/hierarchy3"/>
+    <dgm:cxn modelId="{D29389AE-F651-5042-BB8F-6FBBA4E23A6E}" type="presOf" srcId="{7D14F75F-C632-874A-BBF3-683781561BCE}" destId="{2E81B31A-3BE6-CC43-8EE9-1B6EAB7A11FB}" srcOrd="0" destOrd="0" presId="urn:microsoft.com/office/officeart/2005/8/layout/hierarchy3"/>
+    <dgm:cxn modelId="{0A9B9178-35DE-4D48-9D8C-22B6CE5FC55D}" type="presOf" srcId="{DF08CA9E-D447-0E4D-B8EA-72809D265A66}" destId="{5B284423-FE9F-8A4D-9E8C-0CA4DB8171B8}" srcOrd="0" destOrd="0" presId="urn:microsoft.com/office/officeart/2005/8/layout/hierarchy3"/>
+    <dgm:cxn modelId="{23BD550E-B6CB-4F46-AF26-963D73190817}" srcId="{DF08CA9E-D447-0E4D-B8EA-72809D265A66}" destId="{90C2204C-E0CE-AF4B-8ED3-A7A0F12D3515}" srcOrd="2" destOrd="0" parTransId="{8081B154-2342-D84C-B512-8B3A08B7C23F}" sibTransId="{9F86A5A1-7A70-E94F-BBC5-7E2B66C39637}"/>
+    <dgm:cxn modelId="{FCEF1836-55C9-AE4B-9D69-2B5FE7A77A1A}" type="presOf" srcId="{57F67791-2FCF-3B45-9232-0DA2AF7D98BB}" destId="{EF48A50E-8C8A-044A-A922-67E0A9AF2C92}" srcOrd="0" destOrd="0" presId="urn:microsoft.com/office/officeart/2005/8/layout/hierarchy3"/>
+    <dgm:cxn modelId="{ADBE18A9-FBAF-6C46-9A2F-083493655A56}" type="presOf" srcId="{6E6914B6-E078-A140-BB85-D48AECBF1193}" destId="{5593EA38-604D-D948-9921-06545C4BA110}" srcOrd="0" destOrd="0" presId="urn:microsoft.com/office/officeart/2005/8/layout/hierarchy3"/>
+    <dgm:cxn modelId="{1DEF5095-025A-1C43-9250-224AB04BB962}" type="presOf" srcId="{A1F56D9A-C2DD-AD42-A293-64EC55F16FDC}" destId="{F1C2BD3D-D6E1-AF48-8004-17DA9B796C3D}" srcOrd="0" destOrd="0" presId="urn:microsoft.com/office/officeart/2005/8/layout/hierarchy3"/>
+    <dgm:cxn modelId="{C9421384-8835-4748-A17F-CE7D11695AAC}" type="presOf" srcId="{90C2204C-E0CE-AF4B-8ED3-A7A0F12D3515}" destId="{DDDC6D11-7F57-D843-8A3E-0729A0D36AC9}" srcOrd="0" destOrd="0" presId="urn:microsoft.com/office/officeart/2005/8/layout/hierarchy3"/>
+    <dgm:cxn modelId="{5F1ED7A1-22BE-A84A-95BD-B2E71F6A8DC6}" type="presOf" srcId="{168BD8C5-584B-1D4C-834A-D49A65F8152B}" destId="{D99F179E-A7B9-3D48-810F-D4982291A51C}" srcOrd="0" destOrd="0" presId="urn:microsoft.com/office/officeart/2005/8/layout/hierarchy3"/>
     <dgm:cxn modelId="{C8785FF1-1B6C-184B-B039-862EE6A00D22}" srcId="{C8B2E0E0-94E1-2843-B835-E87C1F435CD6}" destId="{EFD57E0F-28F8-F444-BC13-3908564C2851}" srcOrd="2" destOrd="0" parTransId="{57F67791-2FCF-3B45-9232-0DA2AF7D98BB}" sibTransId="{578AF977-8380-1C4B-AF56-33D7E0DA6556}"/>
+    <dgm:cxn modelId="{31D83789-09EC-B449-9947-E0F2CF568D22}" type="presOf" srcId="{53249211-3528-FF41-99C0-8550A683AF88}" destId="{A6A5D31A-3079-9241-80D2-93388A319F05}" srcOrd="0" destOrd="0" presId="urn:microsoft.com/office/officeart/2005/8/layout/hierarchy3"/>
+    <dgm:cxn modelId="{18390FA4-11BE-BA48-B638-C55DA35D0CFA}" srcId="{DF08CA9E-D447-0E4D-B8EA-72809D265A66}" destId="{168BD8C5-584B-1D4C-834A-D49A65F8152B}" srcOrd="1" destOrd="0" parTransId="{53249211-3528-FF41-99C0-8550A683AF88}" sibTransId="{5524D314-74C9-AB45-8604-4CF200D2F389}"/>
+    <dgm:cxn modelId="{31173986-C7F5-CD49-81E8-EF7AEF7336CB}" type="presOf" srcId="{38EB2D99-70A0-6843-9719-D71D2A21723A}" destId="{32018B0D-CBC9-CE4F-9432-26BE51FEB35D}" srcOrd="0" destOrd="0" presId="urn:microsoft.com/office/officeart/2005/8/layout/hierarchy3"/>
+    <dgm:cxn modelId="{65E3DAA4-F98B-8545-95BA-85224DAB2DE6}" srcId="{C8B2E0E0-94E1-2843-B835-E87C1F435CD6}" destId="{6E6914B6-E078-A140-BB85-D48AECBF1193}" srcOrd="0" destOrd="0" parTransId="{0015E2C1-2EEF-FA4B-BF85-7F4FB4DEF57F}" sibTransId="{087E74C1-B0F5-F942-A76F-9EE7490E4DC1}"/>
+    <dgm:cxn modelId="{15B1FC55-591F-BB4A-A414-CC2CBB781778}" type="presOf" srcId="{8B539F53-7116-1D46-808A-520E9C9AC6A4}" destId="{8A32A181-FDCA-F74B-8B16-0E2FC71ED608}" srcOrd="0" destOrd="0" presId="urn:microsoft.com/office/officeart/2005/8/layout/hierarchy3"/>
+    <dgm:cxn modelId="{F8B68695-D3FE-5441-AEA6-8CB2F6CDBBF8}" srcId="{C8B2E0E0-94E1-2843-B835-E87C1F435CD6}" destId="{38EB2D99-70A0-6843-9719-D71D2A21723A}" srcOrd="3" destOrd="0" parTransId="{381A4565-4AD3-2A4B-88B9-6D9EB874D0BA}" sibTransId="{3082EDEF-67F9-D349-801A-AEDCFF84335B}"/>
+    <dgm:cxn modelId="{FD9387CE-D0BF-F24F-8116-33B14145F287}" srcId="{A1F56D9A-C2DD-AD42-A293-64EC55F16FDC}" destId="{C8B2E0E0-94E1-2843-B835-E87C1F435CD6}" srcOrd="1" destOrd="0" parTransId="{A433F7E2-90E5-594E-B504-FD7684D3E102}" sibTransId="{52663297-1CB4-C04D-904C-648274AFAB5A}"/>
+    <dgm:cxn modelId="{7464839E-BBD8-BD47-9AF7-A1D279D91F34}" type="presOf" srcId="{C8B2E0E0-94E1-2843-B835-E87C1F435CD6}" destId="{8F75D1DE-958E-A142-A5A2-FD06FC613990}" srcOrd="0" destOrd="0" presId="urn:microsoft.com/office/officeart/2005/8/layout/hierarchy3"/>
+    <dgm:cxn modelId="{980CB677-E2E8-C249-A2BA-5D3A8835AB45}" type="presOf" srcId="{35B78A30-30FF-F343-927B-3DCB7B7041A9}" destId="{68DDC288-D52A-3C47-B852-1E27DB4A0A0A}" srcOrd="0" destOrd="0" presId="urn:microsoft.com/office/officeart/2005/8/layout/hierarchy3"/>
+    <dgm:cxn modelId="{CD21E976-4643-B446-999F-B657A97D8D75}" srcId="{DF08CA9E-D447-0E4D-B8EA-72809D265A66}" destId="{8B539F53-7116-1D46-808A-520E9C9AC6A4}" srcOrd="3" destOrd="0" parTransId="{9BF0CA13-987B-4C4F-9F93-B335B31B7B38}" sibTransId="{3EC61042-74A9-B64B-A572-F7BB751D7EC0}"/>
+    <dgm:cxn modelId="{52A1A616-7D39-DC4D-ADEE-581E747DABAD}" type="presOf" srcId="{381A4565-4AD3-2A4B-88B9-6D9EB874D0BA}" destId="{6972D44F-6C8A-D04C-A70B-EAAD9A339A97}" srcOrd="0" destOrd="0" presId="urn:microsoft.com/office/officeart/2005/8/layout/hierarchy3"/>
+    <dgm:cxn modelId="{3AB7460B-BDF6-A54A-A827-4DD18DEFF6BB}" type="presOf" srcId="{C8B2E0E0-94E1-2843-B835-E87C1F435CD6}" destId="{BAF2B0EB-9B6C-CD4D-BCE2-4609162BE6FB}" srcOrd="1" destOrd="0" presId="urn:microsoft.com/office/officeart/2005/8/layout/hierarchy3"/>
+    <dgm:cxn modelId="{611DDB2B-9A7E-1B46-A3EC-0FF3D3731410}" srcId="{C8B2E0E0-94E1-2843-B835-E87C1F435CD6}" destId="{35B78A30-30FF-F343-927B-3DCB7B7041A9}" srcOrd="1" destOrd="0" parTransId="{7D14F75F-C632-874A-BBF3-683781561BCE}" sibTransId="{0788D64A-27A4-C64A-AA4E-21F1B9049831}"/>
+    <dgm:cxn modelId="{F1B144E2-38D4-1244-81A3-8AED4292F883}" type="presOf" srcId="{EFD57E0F-28F8-F444-BC13-3908564C2851}" destId="{18E1A8C8-DA30-6B45-BB5E-AEBF157C7270}" srcOrd="0" destOrd="0" presId="urn:microsoft.com/office/officeart/2005/8/layout/hierarchy3"/>
+    <dgm:cxn modelId="{EC51FC87-8B63-D54B-9194-DBA5E105218E}" type="presOf" srcId="{9BF0CA13-987B-4C4F-9F93-B335B31B7B38}" destId="{266E2A6A-8782-C44C-8E00-71970E8D82A2}" srcOrd="0" destOrd="0" presId="urn:microsoft.com/office/officeart/2005/8/layout/hierarchy3"/>
+    <dgm:cxn modelId="{04C24CE8-80A9-2543-A815-209949CB507D}" type="presOf" srcId="{36906E9A-BC26-864C-A73A-1B58C4D2CF8A}" destId="{EB0F5A9C-80F4-9C46-80EA-C7BB621AAA67}" srcOrd="0" destOrd="0" presId="urn:microsoft.com/office/officeart/2005/8/layout/hierarchy3"/>
     <dgm:cxn modelId="{374D021E-C9CF-5244-A9E0-FCC986A3475B}" srcId="{A1F56D9A-C2DD-AD42-A293-64EC55F16FDC}" destId="{DF08CA9E-D447-0E4D-B8EA-72809D265A66}" srcOrd="0" destOrd="0" parTransId="{CEBC0DA4-5FB0-0948-B0CD-0A6379976A78}" sibTransId="{6060CB36-282F-3B43-8AA3-63E616B2CA83}"/>
     <dgm:cxn modelId="{FE94875F-1427-E447-8639-56DBC3C31347}" srcId="{DF08CA9E-D447-0E4D-B8EA-72809D265A66}" destId="{0A82AB14-CB80-2E42-8D24-3BB6C1E6852A}" srcOrd="0" destOrd="0" parTransId="{36906E9A-BC26-864C-A73A-1B58C4D2CF8A}" sibTransId="{161EE537-08A4-A445-8A99-4E13794DCA48}"/>
-    <dgm:cxn modelId="{0C004EBB-E3C9-6E41-BB45-F73030849F0C}" type="presOf" srcId="{6E6914B6-E078-A140-BB85-D48AECBF1193}" destId="{5593EA38-604D-D948-9921-06545C4BA110}" srcOrd="0" destOrd="0" presId="urn:microsoft.com/office/officeart/2005/8/layout/hierarchy3"/>
-    <dgm:cxn modelId="{611DDB2B-9A7E-1B46-A3EC-0FF3D3731410}" srcId="{C8B2E0E0-94E1-2843-B835-E87C1F435CD6}" destId="{35B78A30-30FF-F343-927B-3DCB7B7041A9}" srcOrd="1" destOrd="0" parTransId="{7D14F75F-C632-874A-BBF3-683781561BCE}" sibTransId="{0788D64A-27A4-C64A-AA4E-21F1B9049831}"/>
-    <dgm:cxn modelId="{FD9387CE-D0BF-F24F-8116-33B14145F287}" srcId="{A1F56D9A-C2DD-AD42-A293-64EC55F16FDC}" destId="{C8B2E0E0-94E1-2843-B835-E87C1F435CD6}" srcOrd="1" destOrd="0" parTransId="{A433F7E2-90E5-594E-B504-FD7684D3E102}" sibTransId="{52663297-1CB4-C04D-904C-648274AFAB5A}"/>
-    <dgm:cxn modelId="{F8B68695-D3FE-5441-AEA6-8CB2F6CDBBF8}" srcId="{C8B2E0E0-94E1-2843-B835-E87C1F435CD6}" destId="{38EB2D99-70A0-6843-9719-D71D2A21723A}" srcOrd="3" destOrd="0" parTransId="{381A4565-4AD3-2A4B-88B9-6D9EB874D0BA}" sibTransId="{3082EDEF-67F9-D349-801A-AEDCFF84335B}"/>
-    <dgm:cxn modelId="{BC836B9E-3C83-5F41-8FAB-5A411D1D7E4B}" type="presOf" srcId="{90C2204C-E0CE-AF4B-8ED3-A7A0F12D3515}" destId="{DDDC6D11-7F57-D843-8A3E-0729A0D36AC9}" srcOrd="0" destOrd="0" presId="urn:microsoft.com/office/officeart/2005/8/layout/hierarchy3"/>
-    <dgm:cxn modelId="{CE96DC35-12D8-754C-8186-35CA672B5788}" type="presOf" srcId="{35B78A30-30FF-F343-927B-3DCB7B7041A9}" destId="{68DDC288-D52A-3C47-B852-1E27DB4A0A0A}" srcOrd="0" destOrd="0" presId="urn:microsoft.com/office/officeart/2005/8/layout/hierarchy3"/>
-    <dgm:cxn modelId="{10BAC0E5-4C90-1F4D-A5C6-7E111DF68103}" type="presOf" srcId="{7D14F75F-C632-874A-BBF3-683781561BCE}" destId="{2E81B31A-3BE6-CC43-8EE9-1B6EAB7A11FB}" srcOrd="0" destOrd="0" presId="urn:microsoft.com/office/officeart/2005/8/layout/hierarchy3"/>
-    <dgm:cxn modelId="{92B4A2FF-5DD2-A14D-9037-D5EBD41587F1}" type="presOf" srcId="{8081B154-2342-D84C-B512-8B3A08B7C23F}" destId="{31FDD95A-D112-E541-BB6F-8030CD4C0429}" srcOrd="0" destOrd="0" presId="urn:microsoft.com/office/officeart/2005/8/layout/hierarchy3"/>
-    <dgm:cxn modelId="{5D553EAF-FE39-3A4C-8B55-23FEDBFE6A09}" type="presOf" srcId="{9BF0CA13-987B-4C4F-9F93-B335B31B7B38}" destId="{266E2A6A-8782-C44C-8E00-71970E8D82A2}" srcOrd="0" destOrd="0" presId="urn:microsoft.com/office/officeart/2005/8/layout/hierarchy3"/>
-    <dgm:cxn modelId="{2592A2BF-3012-0D4A-83F8-505F1E45CF45}" type="presOf" srcId="{57F67791-2FCF-3B45-9232-0DA2AF7D98BB}" destId="{EF48A50E-8C8A-044A-A922-67E0A9AF2C92}" srcOrd="0" destOrd="0" presId="urn:microsoft.com/office/officeart/2005/8/layout/hierarchy3"/>
-    <dgm:cxn modelId="{FD713FC8-F7E5-E747-8D58-3B218838A4E6}" type="presOf" srcId="{EFD57E0F-28F8-F444-BC13-3908564C2851}" destId="{18E1A8C8-DA30-6B45-BB5E-AEBF157C7270}" srcOrd="0" destOrd="0" presId="urn:microsoft.com/office/officeart/2005/8/layout/hierarchy3"/>
-    <dgm:cxn modelId="{0C6E7E4E-F990-1C4F-B637-A1EE9237334A}" type="presOf" srcId="{168BD8C5-584B-1D4C-834A-D49A65F8152B}" destId="{D99F179E-A7B9-3D48-810F-D4982291A51C}" srcOrd="0" destOrd="0" presId="urn:microsoft.com/office/officeart/2005/8/layout/hierarchy3"/>
-    <dgm:cxn modelId="{3BC6B359-DBE8-CA44-8668-330FA363EE1D}" type="presOf" srcId="{38EB2D99-70A0-6843-9719-D71D2A21723A}" destId="{32018B0D-CBC9-CE4F-9432-26BE51FEB35D}" srcOrd="0" destOrd="0" presId="urn:microsoft.com/office/officeart/2005/8/layout/hierarchy3"/>
-    <dgm:cxn modelId="{AFE464AA-0D82-1542-BDD7-2AA39A1C00E5}" type="presOf" srcId="{0015E2C1-2EEF-FA4B-BF85-7F4FB4DEF57F}" destId="{F765FB87-5534-D245-86BD-BAF9E2FF7FB6}" srcOrd="0" destOrd="0" presId="urn:microsoft.com/office/officeart/2005/8/layout/hierarchy3"/>
-    <dgm:cxn modelId="{618FFAE3-21B0-0B4F-9CF4-01F46BB129F1}" type="presOf" srcId="{0A82AB14-CB80-2E42-8D24-3BB6C1E6852A}" destId="{DF0CAF23-CF15-2540-AA24-0A0ABE808942}" srcOrd="0" destOrd="0" presId="urn:microsoft.com/office/officeart/2005/8/layout/hierarchy3"/>
-    <dgm:cxn modelId="{8A762499-159E-3548-BCB6-8060314E47B9}" type="presOf" srcId="{36906E9A-BC26-864C-A73A-1B58C4D2CF8A}" destId="{EB0F5A9C-80F4-9C46-80EA-C7BB621AAA67}" srcOrd="0" destOrd="0" presId="urn:microsoft.com/office/officeart/2005/8/layout/hierarchy3"/>
-    <dgm:cxn modelId="{892D3B8B-278B-3B48-8F46-5AD0F89AB6F4}" type="presOf" srcId="{DF08CA9E-D447-0E4D-B8EA-72809D265A66}" destId="{1B4F3FAB-92F4-4A43-B37F-191B6D016138}" srcOrd="1" destOrd="0" presId="urn:microsoft.com/office/officeart/2005/8/layout/hierarchy3"/>
-    <dgm:cxn modelId="{23BD550E-B6CB-4F46-AF26-963D73190817}" srcId="{DF08CA9E-D447-0E4D-B8EA-72809D265A66}" destId="{90C2204C-E0CE-AF4B-8ED3-A7A0F12D3515}" srcOrd="2" destOrd="0" parTransId="{8081B154-2342-D84C-B512-8B3A08B7C23F}" sibTransId="{9F86A5A1-7A70-E94F-BBC5-7E2B66C39637}"/>
-    <dgm:cxn modelId="{5A53234B-11CC-0848-8C61-E155E7A047BE}" type="presOf" srcId="{8B539F53-7116-1D46-808A-520E9C9AC6A4}" destId="{8A32A181-FDCA-F74B-8B16-0E2FC71ED608}" srcOrd="0" destOrd="0" presId="urn:microsoft.com/office/officeart/2005/8/layout/hierarchy3"/>
-    <dgm:cxn modelId="{5E738860-ABB3-174B-BE02-62264833AFF2}" type="presOf" srcId="{C8B2E0E0-94E1-2843-B835-E87C1F435CD6}" destId="{BAF2B0EB-9B6C-CD4D-BCE2-4609162BE6FB}" srcOrd="1" destOrd="0" presId="urn:microsoft.com/office/officeart/2005/8/layout/hierarchy3"/>
-    <dgm:cxn modelId="{3AC615A5-CAE8-C14A-81B3-680A5691F584}" type="presOf" srcId="{C8B2E0E0-94E1-2843-B835-E87C1F435CD6}" destId="{8F75D1DE-958E-A142-A5A2-FD06FC613990}" srcOrd="0" destOrd="0" presId="urn:microsoft.com/office/officeart/2005/8/layout/hierarchy3"/>
-    <dgm:cxn modelId="{13B7C3AA-3AF6-0249-85A5-FC307E97E1BD}" type="presOf" srcId="{381A4565-4AD3-2A4B-88B9-6D9EB874D0BA}" destId="{6972D44F-6C8A-D04C-A70B-EAAD9A339A97}" srcOrd="0" destOrd="0" presId="urn:microsoft.com/office/officeart/2005/8/layout/hierarchy3"/>
-    <dgm:cxn modelId="{CD21E976-4643-B446-999F-B657A97D8D75}" srcId="{DF08CA9E-D447-0E4D-B8EA-72809D265A66}" destId="{8B539F53-7116-1D46-808A-520E9C9AC6A4}" srcOrd="3" destOrd="0" parTransId="{9BF0CA13-987B-4C4F-9F93-B335B31B7B38}" sibTransId="{3EC61042-74A9-B64B-A572-F7BB751D7EC0}"/>
-    <dgm:cxn modelId="{65E3DAA4-F98B-8545-95BA-85224DAB2DE6}" srcId="{C8B2E0E0-94E1-2843-B835-E87C1F435CD6}" destId="{6E6914B6-E078-A140-BB85-D48AECBF1193}" srcOrd="0" destOrd="0" parTransId="{0015E2C1-2EEF-FA4B-BF85-7F4FB4DEF57F}" sibTransId="{087E74C1-B0F5-F942-A76F-9EE7490E4DC1}"/>
-    <dgm:cxn modelId="{D42F9E66-86BD-EA47-AAD1-D1FD5096055C}" type="presOf" srcId="{DF08CA9E-D447-0E4D-B8EA-72809D265A66}" destId="{5B284423-FE9F-8A4D-9E8C-0CA4DB8171B8}" srcOrd="0" destOrd="0" presId="urn:microsoft.com/office/officeart/2005/8/layout/hierarchy3"/>
-    <dgm:cxn modelId="{C4152330-FF35-6F42-9A9D-745682BAB862}" type="presOf" srcId="{53249211-3528-FF41-99C0-8550A683AF88}" destId="{A6A5D31A-3079-9241-80D2-93388A319F05}" srcOrd="0" destOrd="0" presId="urn:microsoft.com/office/officeart/2005/8/layout/hierarchy3"/>
-    <dgm:cxn modelId="{18390FA4-11BE-BA48-B638-C55DA35D0CFA}" srcId="{DF08CA9E-D447-0E4D-B8EA-72809D265A66}" destId="{168BD8C5-584B-1D4C-834A-D49A65F8152B}" srcOrd="1" destOrd="0" parTransId="{53249211-3528-FF41-99C0-8550A683AF88}" sibTransId="{5524D314-74C9-AB45-8604-4CF200D2F389}"/>
-    <dgm:cxn modelId="{99B8AB4C-E32B-9348-90E8-4D2AFC14C2B4}" type="presParOf" srcId="{F1C2BD3D-D6E1-AF48-8004-17DA9B796C3D}" destId="{CB42EE9A-1CA6-B94F-9050-303D3852E667}" srcOrd="0" destOrd="0" presId="urn:microsoft.com/office/officeart/2005/8/layout/hierarchy3"/>
-    <dgm:cxn modelId="{6FE6F163-EF21-524A-81D9-527A448FABF5}" type="presParOf" srcId="{CB42EE9A-1CA6-B94F-9050-303D3852E667}" destId="{65D7F8F5-1013-984A-97FB-2150A1FE3053}" srcOrd="0" destOrd="0" presId="urn:microsoft.com/office/officeart/2005/8/layout/hierarchy3"/>
-    <dgm:cxn modelId="{84CC3AA4-2AA3-E34B-9205-39C97797AEBE}" type="presParOf" srcId="{65D7F8F5-1013-984A-97FB-2150A1FE3053}" destId="{5B284423-FE9F-8A4D-9E8C-0CA4DB8171B8}" srcOrd="0" destOrd="0" presId="urn:microsoft.com/office/officeart/2005/8/layout/hierarchy3"/>
-    <dgm:cxn modelId="{B0C85FDD-870A-D64E-9CA4-B671F5497810}" type="presParOf" srcId="{65D7F8F5-1013-984A-97FB-2150A1FE3053}" destId="{1B4F3FAB-92F4-4A43-B37F-191B6D016138}" srcOrd="1" destOrd="0" presId="urn:microsoft.com/office/officeart/2005/8/layout/hierarchy3"/>
-    <dgm:cxn modelId="{A0341AA5-3AC8-8948-BBCA-28488970B133}" type="presParOf" srcId="{CB42EE9A-1CA6-B94F-9050-303D3852E667}" destId="{61CBCFAE-54A8-DD4A-B30B-B4741803F3AF}" srcOrd="1" destOrd="0" presId="urn:microsoft.com/office/officeart/2005/8/layout/hierarchy3"/>
-    <dgm:cxn modelId="{9DE9F3FC-AB85-534C-A6F7-06ECD15D745F}" type="presParOf" srcId="{61CBCFAE-54A8-DD4A-B30B-B4741803F3AF}" destId="{EB0F5A9C-80F4-9C46-80EA-C7BB621AAA67}" srcOrd="0" destOrd="0" presId="urn:microsoft.com/office/officeart/2005/8/layout/hierarchy3"/>
-    <dgm:cxn modelId="{0CFC6989-1AE8-B64D-AE65-602EFBB3E3C5}" type="presParOf" srcId="{61CBCFAE-54A8-DD4A-B30B-B4741803F3AF}" destId="{DF0CAF23-CF15-2540-AA24-0A0ABE808942}" srcOrd="1" destOrd="0" presId="urn:microsoft.com/office/officeart/2005/8/layout/hierarchy3"/>
-    <dgm:cxn modelId="{DD041FF8-B575-D149-81CD-A9551E5880F7}" type="presParOf" srcId="{61CBCFAE-54A8-DD4A-B30B-B4741803F3AF}" destId="{A6A5D31A-3079-9241-80D2-93388A319F05}" srcOrd="2" destOrd="0" presId="urn:microsoft.com/office/officeart/2005/8/layout/hierarchy3"/>
-    <dgm:cxn modelId="{2D87EBA4-EBC9-8940-BD1D-180AD6196EDD}" type="presParOf" srcId="{61CBCFAE-54A8-DD4A-B30B-B4741803F3AF}" destId="{D99F179E-A7B9-3D48-810F-D4982291A51C}" srcOrd="3" destOrd="0" presId="urn:microsoft.com/office/officeart/2005/8/layout/hierarchy3"/>
-    <dgm:cxn modelId="{2A06AF3F-2FF0-6143-8221-7B3C6CC69A5F}" type="presParOf" srcId="{61CBCFAE-54A8-DD4A-B30B-B4741803F3AF}" destId="{31FDD95A-D112-E541-BB6F-8030CD4C0429}" srcOrd="4" destOrd="0" presId="urn:microsoft.com/office/officeart/2005/8/layout/hierarchy3"/>
-    <dgm:cxn modelId="{058E7B33-BCC9-274A-A798-2A0B60648523}" type="presParOf" srcId="{61CBCFAE-54A8-DD4A-B30B-B4741803F3AF}" destId="{DDDC6D11-7F57-D843-8A3E-0729A0D36AC9}" srcOrd="5" destOrd="0" presId="urn:microsoft.com/office/officeart/2005/8/layout/hierarchy3"/>
-    <dgm:cxn modelId="{489B60F5-CA25-4344-AE6A-25A852C3FECE}" type="presParOf" srcId="{61CBCFAE-54A8-DD4A-B30B-B4741803F3AF}" destId="{266E2A6A-8782-C44C-8E00-71970E8D82A2}" srcOrd="6" destOrd="0" presId="urn:microsoft.com/office/officeart/2005/8/layout/hierarchy3"/>
-    <dgm:cxn modelId="{067BD477-16EB-1741-AED7-486029BF47A5}" type="presParOf" srcId="{61CBCFAE-54A8-DD4A-B30B-B4741803F3AF}" destId="{8A32A181-FDCA-F74B-8B16-0E2FC71ED608}" srcOrd="7" destOrd="0" presId="urn:microsoft.com/office/officeart/2005/8/layout/hierarchy3"/>
-    <dgm:cxn modelId="{23D58D31-2123-E145-9C90-ED687297E486}" type="presParOf" srcId="{F1C2BD3D-D6E1-AF48-8004-17DA9B796C3D}" destId="{50F4D3EC-F74E-3045-A452-B4F8EBE9E226}" srcOrd="1" destOrd="0" presId="urn:microsoft.com/office/officeart/2005/8/layout/hierarchy3"/>
-    <dgm:cxn modelId="{ACCDAD0B-B552-474C-87F2-EFB4F7F012D9}" type="presParOf" srcId="{50F4D3EC-F74E-3045-A452-B4F8EBE9E226}" destId="{622C2440-CDF9-BB4A-B470-7C99BCF078C7}" srcOrd="0" destOrd="0" presId="urn:microsoft.com/office/officeart/2005/8/layout/hierarchy3"/>
-    <dgm:cxn modelId="{4AAC4CF3-2FDD-BD49-B3BA-DCC2811DC7F7}" type="presParOf" srcId="{622C2440-CDF9-BB4A-B470-7C99BCF078C7}" destId="{8F75D1DE-958E-A142-A5A2-FD06FC613990}" srcOrd="0" destOrd="0" presId="urn:microsoft.com/office/officeart/2005/8/layout/hierarchy3"/>
-    <dgm:cxn modelId="{8B983395-ABFE-314A-8502-B53768DE1827}" type="presParOf" srcId="{622C2440-CDF9-BB4A-B470-7C99BCF078C7}" destId="{BAF2B0EB-9B6C-CD4D-BCE2-4609162BE6FB}" srcOrd="1" destOrd="0" presId="urn:microsoft.com/office/officeart/2005/8/layout/hierarchy3"/>
-    <dgm:cxn modelId="{5EBC08BC-1E1E-DF46-803F-ED3AB0858171}" type="presParOf" srcId="{50F4D3EC-F74E-3045-A452-B4F8EBE9E226}" destId="{37623729-BBC6-E741-B9B0-E08BB28281B5}" srcOrd="1" destOrd="0" presId="urn:microsoft.com/office/officeart/2005/8/layout/hierarchy3"/>
-    <dgm:cxn modelId="{B49B8506-1D65-B742-B3E8-BAA4D9F7054F}" type="presParOf" srcId="{37623729-BBC6-E741-B9B0-E08BB28281B5}" destId="{F765FB87-5534-D245-86BD-BAF9E2FF7FB6}" srcOrd="0" destOrd="0" presId="urn:microsoft.com/office/officeart/2005/8/layout/hierarchy3"/>
-    <dgm:cxn modelId="{80627536-FD83-6B4D-A78C-1E2C3F30A5AE}" type="presParOf" srcId="{37623729-BBC6-E741-B9B0-E08BB28281B5}" destId="{5593EA38-604D-D948-9921-06545C4BA110}" srcOrd="1" destOrd="0" presId="urn:microsoft.com/office/officeart/2005/8/layout/hierarchy3"/>
-    <dgm:cxn modelId="{D0CCABAD-1683-5C43-8961-92D8BA9C2931}" type="presParOf" srcId="{37623729-BBC6-E741-B9B0-E08BB28281B5}" destId="{2E81B31A-3BE6-CC43-8EE9-1B6EAB7A11FB}" srcOrd="2" destOrd="0" presId="urn:microsoft.com/office/officeart/2005/8/layout/hierarchy3"/>
-    <dgm:cxn modelId="{1C3DB250-897D-394B-A631-8812B59FD379}" type="presParOf" srcId="{37623729-BBC6-E741-B9B0-E08BB28281B5}" destId="{68DDC288-D52A-3C47-B852-1E27DB4A0A0A}" srcOrd="3" destOrd="0" presId="urn:microsoft.com/office/officeart/2005/8/layout/hierarchy3"/>
-    <dgm:cxn modelId="{B78D79F0-6DAE-9C41-8340-47E2A41EB045}" type="presParOf" srcId="{37623729-BBC6-E741-B9B0-E08BB28281B5}" destId="{EF48A50E-8C8A-044A-A922-67E0A9AF2C92}" srcOrd="4" destOrd="0" presId="urn:microsoft.com/office/officeart/2005/8/layout/hierarchy3"/>
-    <dgm:cxn modelId="{3C363D09-B596-F044-A706-D2CE89CAD293}" type="presParOf" srcId="{37623729-BBC6-E741-B9B0-E08BB28281B5}" destId="{18E1A8C8-DA30-6B45-BB5E-AEBF157C7270}" srcOrd="5" destOrd="0" presId="urn:microsoft.com/office/officeart/2005/8/layout/hierarchy3"/>
-    <dgm:cxn modelId="{D999543B-D70C-8944-A41F-519AC811D9B7}" type="presParOf" srcId="{37623729-BBC6-E741-B9B0-E08BB28281B5}" destId="{6972D44F-6C8A-D04C-A70B-EAAD9A339A97}" srcOrd="6" destOrd="0" presId="urn:microsoft.com/office/officeart/2005/8/layout/hierarchy3"/>
-    <dgm:cxn modelId="{9D516071-9641-F945-BACE-038B480D88EC}" type="presParOf" srcId="{37623729-BBC6-E741-B9B0-E08BB28281B5}" destId="{32018B0D-CBC9-CE4F-9432-26BE51FEB35D}" srcOrd="7" destOrd="0" presId="urn:microsoft.com/office/officeart/2005/8/layout/hierarchy3"/>
+    <dgm:cxn modelId="{8D8BA0D4-00A6-064D-860B-03FB39B141C5}" type="presOf" srcId="{8081B154-2342-D84C-B512-8B3A08B7C23F}" destId="{31FDD95A-D112-E541-BB6F-8030CD4C0429}" srcOrd="0" destOrd="0" presId="urn:microsoft.com/office/officeart/2005/8/layout/hierarchy3"/>
+    <dgm:cxn modelId="{C29C6724-359E-5B4C-9267-58EEF8A17539}" type="presOf" srcId="{0A82AB14-CB80-2E42-8D24-3BB6C1E6852A}" destId="{DF0CAF23-CF15-2540-AA24-0A0ABE808942}" srcOrd="0" destOrd="0" presId="urn:microsoft.com/office/officeart/2005/8/layout/hierarchy3"/>
+    <dgm:cxn modelId="{800AFB7A-4696-4843-962D-BBFD09AF3388}" type="presParOf" srcId="{F1C2BD3D-D6E1-AF48-8004-17DA9B796C3D}" destId="{CB42EE9A-1CA6-B94F-9050-303D3852E667}" srcOrd="0" destOrd="0" presId="urn:microsoft.com/office/officeart/2005/8/layout/hierarchy3"/>
+    <dgm:cxn modelId="{B3BDC72A-8162-A945-A6EC-BC00951FFA86}" type="presParOf" srcId="{CB42EE9A-1CA6-B94F-9050-303D3852E667}" destId="{65D7F8F5-1013-984A-97FB-2150A1FE3053}" srcOrd="0" destOrd="0" presId="urn:microsoft.com/office/officeart/2005/8/layout/hierarchy3"/>
+    <dgm:cxn modelId="{56A57B56-7468-D34C-8D9E-95DC52C9C76B}" type="presParOf" srcId="{65D7F8F5-1013-984A-97FB-2150A1FE3053}" destId="{5B284423-FE9F-8A4D-9E8C-0CA4DB8171B8}" srcOrd="0" destOrd="0" presId="urn:microsoft.com/office/officeart/2005/8/layout/hierarchy3"/>
+    <dgm:cxn modelId="{63F985F7-6EC9-EA4A-A5DD-43E02907B898}" type="presParOf" srcId="{65D7F8F5-1013-984A-97FB-2150A1FE3053}" destId="{1B4F3FAB-92F4-4A43-B37F-191B6D016138}" srcOrd="1" destOrd="0" presId="urn:microsoft.com/office/officeart/2005/8/layout/hierarchy3"/>
+    <dgm:cxn modelId="{70F66591-7CF8-A046-9E3E-5FE0E663769B}" type="presParOf" srcId="{CB42EE9A-1CA6-B94F-9050-303D3852E667}" destId="{61CBCFAE-54A8-DD4A-B30B-B4741803F3AF}" srcOrd="1" destOrd="0" presId="urn:microsoft.com/office/officeart/2005/8/layout/hierarchy3"/>
+    <dgm:cxn modelId="{B6459774-7869-A549-A89A-B56344E440C1}" type="presParOf" srcId="{61CBCFAE-54A8-DD4A-B30B-B4741803F3AF}" destId="{EB0F5A9C-80F4-9C46-80EA-C7BB621AAA67}" srcOrd="0" destOrd="0" presId="urn:microsoft.com/office/officeart/2005/8/layout/hierarchy3"/>
+    <dgm:cxn modelId="{95CDA9CA-797A-6B4A-B526-C53C37DE2041}" type="presParOf" srcId="{61CBCFAE-54A8-DD4A-B30B-B4741803F3AF}" destId="{DF0CAF23-CF15-2540-AA24-0A0ABE808942}" srcOrd="1" destOrd="0" presId="urn:microsoft.com/office/officeart/2005/8/layout/hierarchy3"/>
+    <dgm:cxn modelId="{5BBEA215-ED3D-7342-A818-8450595DA0B0}" type="presParOf" srcId="{61CBCFAE-54A8-DD4A-B30B-B4741803F3AF}" destId="{A6A5D31A-3079-9241-80D2-93388A319F05}" srcOrd="2" destOrd="0" presId="urn:microsoft.com/office/officeart/2005/8/layout/hierarchy3"/>
+    <dgm:cxn modelId="{45B8F76E-6BE3-2441-877A-BA2CEFDDCC9B}" type="presParOf" srcId="{61CBCFAE-54A8-DD4A-B30B-B4741803F3AF}" destId="{D99F179E-A7B9-3D48-810F-D4982291A51C}" srcOrd="3" destOrd="0" presId="urn:microsoft.com/office/officeart/2005/8/layout/hierarchy3"/>
+    <dgm:cxn modelId="{312A6A10-AC8A-5747-A372-4BAFB7C5E30A}" type="presParOf" srcId="{61CBCFAE-54A8-DD4A-B30B-B4741803F3AF}" destId="{31FDD95A-D112-E541-BB6F-8030CD4C0429}" srcOrd="4" destOrd="0" presId="urn:microsoft.com/office/officeart/2005/8/layout/hierarchy3"/>
+    <dgm:cxn modelId="{81A455FD-4F6D-5241-AB5A-B0971B63894B}" type="presParOf" srcId="{61CBCFAE-54A8-DD4A-B30B-B4741803F3AF}" destId="{DDDC6D11-7F57-D843-8A3E-0729A0D36AC9}" srcOrd="5" destOrd="0" presId="urn:microsoft.com/office/officeart/2005/8/layout/hierarchy3"/>
+    <dgm:cxn modelId="{20144B67-DC5D-EE48-987C-8CB719748F4A}" type="presParOf" srcId="{61CBCFAE-54A8-DD4A-B30B-B4741803F3AF}" destId="{266E2A6A-8782-C44C-8E00-71970E8D82A2}" srcOrd="6" destOrd="0" presId="urn:microsoft.com/office/officeart/2005/8/layout/hierarchy3"/>
+    <dgm:cxn modelId="{8BDBE13E-6B61-0248-8D92-E83915739BBE}" type="presParOf" srcId="{61CBCFAE-54A8-DD4A-B30B-B4741803F3AF}" destId="{8A32A181-FDCA-F74B-8B16-0E2FC71ED608}" srcOrd="7" destOrd="0" presId="urn:microsoft.com/office/officeart/2005/8/layout/hierarchy3"/>
+    <dgm:cxn modelId="{E80BBE38-95E2-4846-A9E0-6FC131A84E12}" type="presParOf" srcId="{F1C2BD3D-D6E1-AF48-8004-17DA9B796C3D}" destId="{50F4D3EC-F74E-3045-A452-B4F8EBE9E226}" srcOrd="1" destOrd="0" presId="urn:microsoft.com/office/officeart/2005/8/layout/hierarchy3"/>
+    <dgm:cxn modelId="{003EF57C-4352-F942-A0F6-CBB6D951F5C8}" type="presParOf" srcId="{50F4D3EC-F74E-3045-A452-B4F8EBE9E226}" destId="{622C2440-CDF9-BB4A-B470-7C99BCF078C7}" srcOrd="0" destOrd="0" presId="urn:microsoft.com/office/officeart/2005/8/layout/hierarchy3"/>
+    <dgm:cxn modelId="{16DC377C-FF21-744A-B554-49246369E381}" type="presParOf" srcId="{622C2440-CDF9-BB4A-B470-7C99BCF078C7}" destId="{8F75D1DE-958E-A142-A5A2-FD06FC613990}" srcOrd="0" destOrd="0" presId="urn:microsoft.com/office/officeart/2005/8/layout/hierarchy3"/>
+    <dgm:cxn modelId="{36E5C832-3978-9841-A364-DC1B76BDECF9}" type="presParOf" srcId="{622C2440-CDF9-BB4A-B470-7C99BCF078C7}" destId="{BAF2B0EB-9B6C-CD4D-BCE2-4609162BE6FB}" srcOrd="1" destOrd="0" presId="urn:microsoft.com/office/officeart/2005/8/layout/hierarchy3"/>
+    <dgm:cxn modelId="{8895A3B5-5A9F-DA4D-AAA0-D280253D6AC8}" type="presParOf" srcId="{50F4D3EC-F74E-3045-A452-B4F8EBE9E226}" destId="{37623729-BBC6-E741-B9B0-E08BB28281B5}" srcOrd="1" destOrd="0" presId="urn:microsoft.com/office/officeart/2005/8/layout/hierarchy3"/>
+    <dgm:cxn modelId="{A65B3B2D-1FC7-FE41-BD37-299E4C7EE712}" type="presParOf" srcId="{37623729-BBC6-E741-B9B0-E08BB28281B5}" destId="{F765FB87-5534-D245-86BD-BAF9E2FF7FB6}" srcOrd="0" destOrd="0" presId="urn:microsoft.com/office/officeart/2005/8/layout/hierarchy3"/>
+    <dgm:cxn modelId="{FD9273C0-10E0-3543-AD3E-4F644D73A726}" type="presParOf" srcId="{37623729-BBC6-E741-B9B0-E08BB28281B5}" destId="{5593EA38-604D-D948-9921-06545C4BA110}" srcOrd="1" destOrd="0" presId="urn:microsoft.com/office/officeart/2005/8/layout/hierarchy3"/>
+    <dgm:cxn modelId="{D9AD6508-F710-0E4B-B14E-9B43B5C22002}" type="presParOf" srcId="{37623729-BBC6-E741-B9B0-E08BB28281B5}" destId="{2E81B31A-3BE6-CC43-8EE9-1B6EAB7A11FB}" srcOrd="2" destOrd="0" presId="urn:microsoft.com/office/officeart/2005/8/layout/hierarchy3"/>
+    <dgm:cxn modelId="{1F042E62-C75B-034F-9324-448A9A263835}" type="presParOf" srcId="{37623729-BBC6-E741-B9B0-E08BB28281B5}" destId="{68DDC288-D52A-3C47-B852-1E27DB4A0A0A}" srcOrd="3" destOrd="0" presId="urn:microsoft.com/office/officeart/2005/8/layout/hierarchy3"/>
+    <dgm:cxn modelId="{49922229-B460-7C49-BDC3-F801374DD3FC}" type="presParOf" srcId="{37623729-BBC6-E741-B9B0-E08BB28281B5}" destId="{EF48A50E-8C8A-044A-A922-67E0A9AF2C92}" srcOrd="4" destOrd="0" presId="urn:microsoft.com/office/officeart/2005/8/layout/hierarchy3"/>
+    <dgm:cxn modelId="{E2F8B0CA-0E8D-0C4F-A353-4C27A0101A38}" type="presParOf" srcId="{37623729-BBC6-E741-B9B0-E08BB28281B5}" destId="{18E1A8C8-DA30-6B45-BB5E-AEBF157C7270}" srcOrd="5" destOrd="0" presId="urn:microsoft.com/office/officeart/2005/8/layout/hierarchy3"/>
+    <dgm:cxn modelId="{C86C17A2-7285-3744-938C-2424B2AC0C5E}" type="presParOf" srcId="{37623729-BBC6-E741-B9B0-E08BB28281B5}" destId="{6972D44F-6C8A-D04C-A70B-EAAD9A339A97}" srcOrd="6" destOrd="0" presId="urn:microsoft.com/office/officeart/2005/8/layout/hierarchy3"/>
+    <dgm:cxn modelId="{34FC5C9F-CF83-4C4C-95A9-D01481C22490}" type="presParOf" srcId="{37623729-BBC6-E741-B9B0-E08BB28281B5}" destId="{32018B0D-CBC9-CE4F-9432-26BE51FEB35D}" srcOrd="7" destOrd="0" presId="urn:microsoft.com/office/officeart/2005/8/layout/hierarchy3"/>
   </dgm:cxnLst>
   <dgm:bg/>
   <dgm:whole/>

</xml_diff>